<commit_message>
add in file .docx
</commit_message>
<xml_diff>
--- a/Các thao tác trên git.docx
+++ b/Các thao tác trên git.docx
@@ -68,8 +68,6 @@
         </w:rPr>
         <w:t xml:space="preserve">Lấy số lần commit cần nhớ chú thích </w:t>
       </w:r>
-      <w:bookmarkStart w:id="0" w:name="_GoBack"/>
-      <w:bookmarkEnd w:id="0"/>
     </w:p>
     <w:p>
       <w:pPr>
@@ -146,7 +144,7 @@
                     </pic:cNvPicPr>
                   </pic:nvPicPr>
                   <pic:blipFill>
-                    <a:blip r:embed="rId5">
+                    <a:blip r:embed="rId6">
                       <a:extLst>
                         <a:ext uri="{28A0092B-C50C-407E-A947-70E740481C1C}">
                           <a14:useLocalDpi xmlns:a14="http://schemas.microsoft.com/office/drawing/2010/main" val="0"/>
@@ -177,12 +175,234 @@
           </wp:inline>
         </w:drawing>
       </w:r>
-      <w:r>
-        <w:rPr>
-          <w:rFonts w:ascii="Arial" w:hAnsi="Arial"/>
+    </w:p>
+    <w:p>
+      <w:pPr>
+        <w:pStyle w:val="ListParagraph"/>
+        <w:numPr>
+          <w:ilvl w:val="0"/>
+          <w:numId w:val="1"/>
+        </w:numPr>
+        <w:rPr>
+          <w:rFonts w:ascii="Arial" w:hAnsi="Arial"/>
+        </w:rPr>
+      </w:pPr>
+      <w:r>
+        <w:rPr>
+          <w:rFonts w:ascii="Arial" w:hAnsi="Arial"/>
+        </w:rPr>
+        <w:t>Git nâng cao</w:t>
+      </w:r>
+    </w:p>
+    <w:p>
+      <w:pPr>
+        <w:pStyle w:val="ListParagraph"/>
+        <w:ind w:left="795"/>
+        <w:rPr>
+          <w:rFonts w:ascii="Arial" w:hAnsi="Arial"/>
+        </w:rPr>
+      </w:pPr>
+      <w:r>
+        <w:rPr>
+          <w:rFonts w:ascii="Arial" w:hAnsi="Arial"/>
+          <w:noProof/>
+        </w:rPr>
+        <w:drawing>
+          <wp:inline distT="0" distB="0" distL="0" distR="0">
+            <wp:extent cx="1809750" cy="2000250"/>
+            <wp:effectExtent l="0" t="0" r="0" b="0"/>
+            <wp:docPr id="2" name="Picture 2"/>
+            <wp:cNvGraphicFramePr>
+              <a:graphicFrameLocks xmlns:a="http://schemas.openxmlformats.org/drawingml/2006/main" noChangeAspect="1"/>
+            </wp:cNvGraphicFramePr>
+            <a:graphic xmlns:a="http://schemas.openxmlformats.org/drawingml/2006/main">
+              <a:graphicData uri="http://schemas.openxmlformats.org/drawingml/2006/picture">
+                <pic:pic xmlns:pic="http://schemas.openxmlformats.org/drawingml/2006/picture">
+                  <pic:nvPicPr>
+                    <pic:cNvPr id="0" name="Picture 1"/>
+                    <pic:cNvPicPr>
+                      <a:picLocks noChangeAspect="1" noChangeArrowheads="1"/>
+                    </pic:cNvPicPr>
+                  </pic:nvPicPr>
+                  <pic:blipFill>
+                    <a:blip r:embed="rId7">
+                      <a:extLst>
+                        <a:ext uri="{28A0092B-C50C-407E-A947-70E740481C1C}">
+                          <a14:useLocalDpi xmlns:a14="http://schemas.microsoft.com/office/drawing/2010/main" val="0"/>
+                        </a:ext>
+                      </a:extLst>
+                    </a:blip>
+                    <a:srcRect/>
+                    <a:stretch>
+                      <a:fillRect/>
+                    </a:stretch>
+                  </pic:blipFill>
+                  <pic:spPr bwMode="auto">
+                    <a:xfrm>
+                      <a:off x="0" y="0"/>
+                      <a:ext cx="1809750" cy="2000250"/>
+                    </a:xfrm>
+                    <a:prstGeom prst="rect">
+                      <a:avLst/>
+                    </a:prstGeom>
+                    <a:noFill/>
+                    <a:ln>
+                      <a:noFill/>
+                    </a:ln>
+                  </pic:spPr>
+                </pic:pic>
+              </a:graphicData>
+            </a:graphic>
+          </wp:inline>
+        </w:drawing>
+      </w:r>
+    </w:p>
+    <w:p>
+      <w:pPr>
+        <w:pStyle w:val="ListParagraph"/>
+        <w:ind w:left="795"/>
+        <w:rPr>
+          <w:rFonts w:ascii="Arial" w:hAnsi="Arial"/>
+        </w:rPr>
+      </w:pPr>
+    </w:p>
+    <w:p>
+      <w:pPr>
+        <w:pStyle w:val="ListParagraph"/>
+        <w:ind w:left="795"/>
+        <w:rPr>
+          <w:rFonts w:ascii="Arial" w:hAnsi="Arial"/>
+        </w:rPr>
+      </w:pPr>
+    </w:p>
+    <w:p>
+      <w:pPr>
+        <w:pStyle w:val="ListParagraph"/>
+        <w:numPr>
+          <w:ilvl w:val="0"/>
+          <w:numId w:val="2"/>
+        </w:numPr>
+        <w:rPr>
+          <w:rFonts w:ascii="Arial" w:hAnsi="Arial"/>
+          <w:color w:val="FF0000"/>
+        </w:rPr>
+      </w:pPr>
+      <w:r>
+        <w:rPr>
+          <w:rFonts w:ascii="Arial" w:hAnsi="Arial"/>
+          <w:color w:val="FF0000"/>
+        </w:rPr>
+        <w:lastRenderedPageBreak/>
+        <w:t xml:space="preserve">Git branch Tên branch </w:t>
+      </w:r>
+      <w:r>
+        <w:rPr>
+          <w:rFonts w:ascii="Arial" w:hAnsi="Arial"/>
+          <w:color w:val="000000" w:themeColor="text1"/>
+        </w:rPr>
+        <w:t>khi tạo nó sẽ tạo ra 2 branch 1 là master 2 là branch mới tạo.</w:t>
+      </w:r>
+    </w:p>
+    <w:p>
+      <w:pPr>
+        <w:pStyle w:val="ListParagraph"/>
+        <w:numPr>
+          <w:ilvl w:val="0"/>
+          <w:numId w:val="2"/>
+        </w:numPr>
+        <w:rPr>
+          <w:rFonts w:ascii="Arial" w:hAnsi="Arial"/>
+        </w:rPr>
+      </w:pPr>
+      <w:r>
+        <w:rPr>
+          <w:rFonts w:ascii="Arial" w:hAnsi="Arial"/>
+        </w:rPr>
+        <w:t xml:space="preserve">Chuyển sang một branch mới tạo ta dùng lệnh: </w:t>
+      </w:r>
+    </w:p>
+    <w:p>
+      <w:pPr>
+        <w:pStyle w:val="ListParagraph"/>
+        <w:numPr>
+          <w:ilvl w:val="0"/>
+          <w:numId w:val="2"/>
+        </w:numPr>
+        <w:rPr>
+          <w:rFonts w:ascii="Arial" w:hAnsi="Arial"/>
+          <w:color w:val="FF0000"/>
+        </w:rPr>
+      </w:pPr>
+      <w:r>
+        <w:rPr>
+          <w:rFonts w:ascii="Arial" w:hAnsi="Arial"/>
+          <w:color w:val="FF0000"/>
+        </w:rPr>
+        <w:t>git checkout tên branch mới tạo</w:t>
+      </w:r>
+    </w:p>
+    <w:p>
+      <w:pPr>
+        <w:pStyle w:val="ListParagraph"/>
+        <w:numPr>
+          <w:ilvl w:val="0"/>
+          <w:numId w:val="2"/>
+        </w:numPr>
+        <w:rPr>
+          <w:rFonts w:ascii="Arial" w:hAnsi="Arial"/>
+          <w:color w:val="FF0000"/>
+        </w:rPr>
+      </w:pPr>
+      <w:r>
+        <w:rPr>
+          <w:rFonts w:ascii="Arial" w:hAnsi="Arial"/>
+          <w:color w:val="000000" w:themeColor="text1"/>
+        </w:rPr>
+        <w:t xml:space="preserve">Xem có bo nhiêu branch gõ lệnh </w:t>
+      </w:r>
+      <w:r>
+        <w:rPr>
+          <w:rFonts w:ascii="Arial" w:hAnsi="Arial"/>
+          <w:color w:val="FF0000"/>
+        </w:rPr>
+        <w:t>git branch</w:t>
+      </w:r>
+      <w:r>
+        <w:rPr>
+          <w:rFonts w:ascii="Arial" w:hAnsi="Arial"/>
+          <w:color w:val="FF0000"/>
         </w:rPr>
         <w:t xml:space="preserve"> </w:t>
       </w:r>
+    </w:p>
+    <w:p>
+      <w:pPr>
+        <w:pStyle w:val="ListParagraph"/>
+        <w:numPr>
+          <w:ilvl w:val="0"/>
+          <w:numId w:val="2"/>
+        </w:numPr>
+        <w:rPr>
+          <w:rFonts w:ascii="Arial" w:hAnsi="Arial"/>
+          <w:color w:val="FF0000"/>
+        </w:rPr>
+      </w:pPr>
+      <w:r>
+        <w:rPr>
+          <w:rFonts w:ascii="Arial" w:hAnsi="Arial"/>
+          <w:color w:val="000000" w:themeColor="text1"/>
+        </w:rPr>
+        <w:t xml:space="preserve">Đưa một branch về branch master gõ lệnh </w:t>
+      </w:r>
+      <w:r>
+        <w:rPr>
+          <w:rFonts w:ascii="Arial" w:hAnsi="Arial"/>
+          <w:color w:val="FF0000"/>
+        </w:rPr>
+        <w:t>git merge tên branch</w:t>
+      </w:r>
+      <w:bookmarkStart w:id="0" w:name="_GoBack"/>
+      <w:bookmarkEnd w:id="0"/>
     </w:p>
     <w:sectPr>
       <w:pgSz w:w="12240" w:h="15840"/>
@@ -192,6 +412,244 @@
     </w:sectPr>
   </w:body>
 </w:document>
+</file>
+
+<file path=word/numbering.xml><?xml version="1.0" encoding="utf-8"?>
+<w:numbering xmlns:wpc="http://schemas.microsoft.com/office/word/2010/wordprocessingCanvas" xmlns:mc="http://schemas.openxmlformats.org/markup-compatibility/2006" xmlns:o="urn:schemas-microsoft-com:office:office" xmlns:r="http://schemas.openxmlformats.org/officeDocument/2006/relationships" xmlns:m="http://schemas.openxmlformats.org/officeDocument/2006/math" xmlns:v="urn:schemas-microsoft-com:vml" xmlns:wp14="http://schemas.microsoft.com/office/word/2010/wordprocessingDrawing" xmlns:wp="http://schemas.openxmlformats.org/drawingml/2006/wordprocessingDrawing" xmlns:w10="urn:schemas-microsoft-com:office:word" xmlns:w="http://schemas.openxmlformats.org/wordprocessingml/2006/main" xmlns:w14="http://schemas.microsoft.com/office/word/2010/wordml" xmlns:wpg="http://schemas.microsoft.com/office/word/2010/wordprocessingGroup" xmlns:wpi="http://schemas.microsoft.com/office/word/2010/wordprocessingInk" xmlns:wne="http://schemas.microsoft.com/office/word/2006/wordml" xmlns:wps="http://schemas.microsoft.com/office/word/2010/wordprocessingShape" mc:Ignorable="w14 wp14">
+  <w:abstractNum w:abstractNumId="0">
+    <w:nsid w:val="02743987"/>
+    <w:multiLevelType w:val="hybridMultilevel"/>
+    <w:tmpl w:val="EC2CE4EE"/>
+    <w:lvl w:ilvl="0" w:tplc="3BE66EBA">
+      <w:start w:val="1"/>
+      <w:numFmt w:val="bullet"/>
+      <w:lvlText w:val=""/>
+      <w:lvlJc w:val="left"/>
+      <w:pPr>
+        <w:ind w:left="1515" w:hanging="360"/>
+      </w:pPr>
+      <w:rPr>
+        <w:rFonts w:ascii="Symbol" w:hAnsi="Symbol" w:hint="default"/>
+        <w:color w:val="000000" w:themeColor="text1"/>
+      </w:rPr>
+    </w:lvl>
+    <w:lvl w:ilvl="1" w:tplc="04090003" w:tentative="1">
+      <w:start w:val="1"/>
+      <w:numFmt w:val="bullet"/>
+      <w:lvlText w:val="o"/>
+      <w:lvlJc w:val="left"/>
+      <w:pPr>
+        <w:ind w:left="2235" w:hanging="360"/>
+      </w:pPr>
+      <w:rPr>
+        <w:rFonts w:ascii="Courier New" w:hAnsi="Courier New" w:cs="Courier New" w:hint="default"/>
+      </w:rPr>
+    </w:lvl>
+    <w:lvl w:ilvl="2" w:tplc="04090005" w:tentative="1">
+      <w:start w:val="1"/>
+      <w:numFmt w:val="bullet"/>
+      <w:lvlText w:val=""/>
+      <w:lvlJc w:val="left"/>
+      <w:pPr>
+        <w:ind w:left="2955" w:hanging="360"/>
+      </w:pPr>
+      <w:rPr>
+        <w:rFonts w:ascii="Wingdings" w:hAnsi="Wingdings" w:hint="default"/>
+      </w:rPr>
+    </w:lvl>
+    <w:lvl w:ilvl="3" w:tplc="04090001" w:tentative="1">
+      <w:start w:val="1"/>
+      <w:numFmt w:val="bullet"/>
+      <w:lvlText w:val=""/>
+      <w:lvlJc w:val="left"/>
+      <w:pPr>
+        <w:ind w:left="3675" w:hanging="360"/>
+      </w:pPr>
+      <w:rPr>
+        <w:rFonts w:ascii="Symbol" w:hAnsi="Symbol" w:hint="default"/>
+      </w:rPr>
+    </w:lvl>
+    <w:lvl w:ilvl="4" w:tplc="04090003" w:tentative="1">
+      <w:start w:val="1"/>
+      <w:numFmt w:val="bullet"/>
+      <w:lvlText w:val="o"/>
+      <w:lvlJc w:val="left"/>
+      <w:pPr>
+        <w:ind w:left="4395" w:hanging="360"/>
+      </w:pPr>
+      <w:rPr>
+        <w:rFonts w:ascii="Courier New" w:hAnsi="Courier New" w:cs="Courier New" w:hint="default"/>
+      </w:rPr>
+    </w:lvl>
+    <w:lvl w:ilvl="5" w:tplc="04090005" w:tentative="1">
+      <w:start w:val="1"/>
+      <w:numFmt w:val="bullet"/>
+      <w:lvlText w:val=""/>
+      <w:lvlJc w:val="left"/>
+      <w:pPr>
+        <w:ind w:left="5115" w:hanging="360"/>
+      </w:pPr>
+      <w:rPr>
+        <w:rFonts w:ascii="Wingdings" w:hAnsi="Wingdings" w:hint="default"/>
+      </w:rPr>
+    </w:lvl>
+    <w:lvl w:ilvl="6" w:tplc="04090001" w:tentative="1">
+      <w:start w:val="1"/>
+      <w:numFmt w:val="bullet"/>
+      <w:lvlText w:val=""/>
+      <w:lvlJc w:val="left"/>
+      <w:pPr>
+        <w:ind w:left="5835" w:hanging="360"/>
+      </w:pPr>
+      <w:rPr>
+        <w:rFonts w:ascii="Symbol" w:hAnsi="Symbol" w:hint="default"/>
+      </w:rPr>
+    </w:lvl>
+    <w:lvl w:ilvl="7" w:tplc="04090003" w:tentative="1">
+      <w:start w:val="1"/>
+      <w:numFmt w:val="bullet"/>
+      <w:lvlText w:val="o"/>
+      <w:lvlJc w:val="left"/>
+      <w:pPr>
+        <w:ind w:left="6555" w:hanging="360"/>
+      </w:pPr>
+      <w:rPr>
+        <w:rFonts w:ascii="Courier New" w:hAnsi="Courier New" w:cs="Courier New" w:hint="default"/>
+      </w:rPr>
+    </w:lvl>
+    <w:lvl w:ilvl="8" w:tplc="04090005" w:tentative="1">
+      <w:start w:val="1"/>
+      <w:numFmt w:val="bullet"/>
+      <w:lvlText w:val=""/>
+      <w:lvlJc w:val="left"/>
+      <w:pPr>
+        <w:ind w:left="7275" w:hanging="360"/>
+      </w:pPr>
+      <w:rPr>
+        <w:rFonts w:ascii="Wingdings" w:hAnsi="Wingdings" w:hint="default"/>
+      </w:rPr>
+    </w:lvl>
+  </w:abstractNum>
+  <w:abstractNum w:abstractNumId="1">
+    <w:nsid w:val="455C0F5C"/>
+    <w:multiLevelType w:val="hybridMultilevel"/>
+    <w:tmpl w:val="E560275E"/>
+    <w:lvl w:ilvl="0" w:tplc="04090009">
+      <w:start w:val="1"/>
+      <w:numFmt w:val="bullet"/>
+      <w:lvlText w:val=""/>
+      <w:lvlJc w:val="left"/>
+      <w:pPr>
+        <w:ind w:left="795" w:hanging="360"/>
+      </w:pPr>
+      <w:rPr>
+        <w:rFonts w:ascii="Wingdings" w:hAnsi="Wingdings" w:hint="default"/>
+      </w:rPr>
+    </w:lvl>
+    <w:lvl w:ilvl="1" w:tplc="04090003" w:tentative="1">
+      <w:start w:val="1"/>
+      <w:numFmt w:val="bullet"/>
+      <w:lvlText w:val="o"/>
+      <w:lvlJc w:val="left"/>
+      <w:pPr>
+        <w:ind w:left="1515" w:hanging="360"/>
+      </w:pPr>
+      <w:rPr>
+        <w:rFonts w:ascii="Courier New" w:hAnsi="Courier New" w:cs="Courier New" w:hint="default"/>
+      </w:rPr>
+    </w:lvl>
+    <w:lvl w:ilvl="2" w:tplc="04090005" w:tentative="1">
+      <w:start w:val="1"/>
+      <w:numFmt w:val="bullet"/>
+      <w:lvlText w:val=""/>
+      <w:lvlJc w:val="left"/>
+      <w:pPr>
+        <w:ind w:left="2235" w:hanging="360"/>
+      </w:pPr>
+      <w:rPr>
+        <w:rFonts w:ascii="Wingdings" w:hAnsi="Wingdings" w:hint="default"/>
+      </w:rPr>
+    </w:lvl>
+    <w:lvl w:ilvl="3" w:tplc="04090001" w:tentative="1">
+      <w:start w:val="1"/>
+      <w:numFmt w:val="bullet"/>
+      <w:lvlText w:val=""/>
+      <w:lvlJc w:val="left"/>
+      <w:pPr>
+        <w:ind w:left="2955" w:hanging="360"/>
+      </w:pPr>
+      <w:rPr>
+        <w:rFonts w:ascii="Symbol" w:hAnsi="Symbol" w:hint="default"/>
+      </w:rPr>
+    </w:lvl>
+    <w:lvl w:ilvl="4" w:tplc="04090003" w:tentative="1">
+      <w:start w:val="1"/>
+      <w:numFmt w:val="bullet"/>
+      <w:lvlText w:val="o"/>
+      <w:lvlJc w:val="left"/>
+      <w:pPr>
+        <w:ind w:left="3675" w:hanging="360"/>
+      </w:pPr>
+      <w:rPr>
+        <w:rFonts w:ascii="Courier New" w:hAnsi="Courier New" w:cs="Courier New" w:hint="default"/>
+      </w:rPr>
+    </w:lvl>
+    <w:lvl w:ilvl="5" w:tplc="04090005" w:tentative="1">
+      <w:start w:val="1"/>
+      <w:numFmt w:val="bullet"/>
+      <w:lvlText w:val=""/>
+      <w:lvlJc w:val="left"/>
+      <w:pPr>
+        <w:ind w:left="4395" w:hanging="360"/>
+      </w:pPr>
+      <w:rPr>
+        <w:rFonts w:ascii="Wingdings" w:hAnsi="Wingdings" w:hint="default"/>
+      </w:rPr>
+    </w:lvl>
+    <w:lvl w:ilvl="6" w:tplc="04090001" w:tentative="1">
+      <w:start w:val="1"/>
+      <w:numFmt w:val="bullet"/>
+      <w:lvlText w:val=""/>
+      <w:lvlJc w:val="left"/>
+      <w:pPr>
+        <w:ind w:left="5115" w:hanging="360"/>
+      </w:pPr>
+      <w:rPr>
+        <w:rFonts w:ascii="Symbol" w:hAnsi="Symbol" w:hint="default"/>
+      </w:rPr>
+    </w:lvl>
+    <w:lvl w:ilvl="7" w:tplc="04090003" w:tentative="1">
+      <w:start w:val="1"/>
+      <w:numFmt w:val="bullet"/>
+      <w:lvlText w:val="o"/>
+      <w:lvlJc w:val="left"/>
+      <w:pPr>
+        <w:ind w:left="5835" w:hanging="360"/>
+      </w:pPr>
+      <w:rPr>
+        <w:rFonts w:ascii="Courier New" w:hAnsi="Courier New" w:cs="Courier New" w:hint="default"/>
+      </w:rPr>
+    </w:lvl>
+    <w:lvl w:ilvl="8" w:tplc="04090005" w:tentative="1">
+      <w:start w:val="1"/>
+      <w:numFmt w:val="bullet"/>
+      <w:lvlText w:val=""/>
+      <w:lvlJc w:val="left"/>
+      <w:pPr>
+        <w:ind w:left="6555" w:hanging="360"/>
+      </w:pPr>
+      <w:rPr>
+        <w:rFonts w:ascii="Wingdings" w:hAnsi="Wingdings" w:hint="default"/>
+      </w:rPr>
+    </w:lvl>
+  </w:abstractNum>
+  <w:num w:numId="1">
+    <w:abstractNumId w:val="1"/>
+  </w:num>
+  <w:num w:numId="2">
+    <w:abstractNumId w:val="0"/>
+  </w:num>
+</w:numbering>
 </file>
 
 <file path=word/styles.xml><?xml version="1.0" encoding="utf-8"?>
@@ -411,6 +869,17 @@
       <w:szCs w:val="16"/>
     </w:rPr>
   </w:style>
+  <w:style w:type="paragraph" w:styleId="ListParagraph">
+    <w:name w:val="List Paragraph"/>
+    <w:basedOn w:val="Normal"/>
+    <w:uiPriority w:val="34"/>
+    <w:qFormat/>
+    <w:rsid w:val="00AC1240"/>
+    <w:pPr>
+      <w:ind w:left="720"/>
+      <w:contextualSpacing/>
+    </w:pPr>
+  </w:style>
 </w:styles>
 </file>
 
@@ -630,6 +1099,17 @@
       <w:sz w:val="16"/>
       <w:szCs w:val="16"/>
     </w:rPr>
+  </w:style>
+  <w:style w:type="paragraph" w:styleId="ListParagraph">
+    <w:name w:val="List Paragraph"/>
+    <w:basedOn w:val="Normal"/>
+    <w:uiPriority w:val="34"/>
+    <w:qFormat/>
+    <w:rsid w:val="00AC1240"/>
+    <w:pPr>
+      <w:ind w:left="720"/>
+      <w:contextualSpacing/>
+    </w:pPr>
   </w:style>
 </w:styles>
 </file>

</xml_diff>